<commit_message>
agregando cambios a la presentacion
</commit_message>
<xml_diff>
--- a/semana5/03 - proyectoFinal/proyectoFinal.docx
+++ b/semana5/03 - proyectoFinal/proyectoFinal.docx
@@ -1884,77 +1884,29 @@
           <w:szCs w:val="24"/>
           <w:lang w:val="es-HN"/>
         </w:rPr>
-        <w:t xml:space="preserve">Este informe tiene </w:t>
-      </w:r>
-      <w:r>
-        <w:rPr>
-          <w:rFonts w:ascii="Times New Roman" w:eastAsia="URWPalladioTOT-Reg" w:hAnsi="Times New Roman" w:cs="Times New Roman"/>
-          <w:color w:val="000000" w:themeColor="text1"/>
-          <w:sz w:val="24"/>
-          <w:szCs w:val="24"/>
-          <w:lang w:val="es-HN"/>
-        </w:rPr>
-        <w:t>como primera intención</w:t>
-      </w:r>
-      <w:r>
-        <w:rPr>
-          <w:rFonts w:ascii="Times New Roman" w:eastAsia="URWPalladioTOT-Reg" w:hAnsi="Times New Roman" w:cs="Times New Roman"/>
-          <w:color w:val="000000" w:themeColor="text1"/>
-          <w:sz w:val="24"/>
-          <w:szCs w:val="24"/>
-          <w:lang w:val="es-HN"/>
-        </w:rPr>
-        <w:t xml:space="preserve"> </w:t>
-      </w:r>
-      <w:r>
-        <w:rPr>
-          <w:rFonts w:ascii="Times New Roman" w:eastAsia="URWPalladioTOT-Reg" w:hAnsi="Times New Roman" w:cs="Times New Roman"/>
-          <w:color w:val="000000" w:themeColor="text1"/>
-          <w:sz w:val="24"/>
-          <w:szCs w:val="24"/>
-          <w:lang w:val="es-HN"/>
-        </w:rPr>
-        <w:t xml:space="preserve">exponer un poco sobre la estrategia de adquisiciones de la empresa Amazon.com, empres que se </w:t>
-      </w:r>
-      <w:r>
-        <w:rPr>
-          <w:rFonts w:ascii="Times New Roman" w:eastAsia="URWPalladioTOT-Reg" w:hAnsi="Times New Roman" w:cs="Times New Roman"/>
-          <w:color w:val="000000" w:themeColor="text1"/>
-          <w:sz w:val="24"/>
-          <w:szCs w:val="24"/>
-          <w:lang w:val="es-HN"/>
-        </w:rPr>
-        <w:t>de</w:t>
-      </w:r>
-      <w:r>
-        <w:rPr>
-          <w:rFonts w:ascii="Times New Roman" w:eastAsia="URWPalladioTOT-Reg" w:hAnsi="Times New Roman" w:cs="Times New Roman"/>
-          <w:color w:val="000000" w:themeColor="text1"/>
-          <w:sz w:val="24"/>
-          <w:szCs w:val="24"/>
-          <w:lang w:val="es-HN"/>
-        </w:rPr>
-        <w:t>dica al</w:t>
-      </w:r>
-      <w:r>
-        <w:rPr>
-          <w:rFonts w:ascii="Times New Roman" w:eastAsia="URWPalladioTOT-Reg" w:hAnsi="Times New Roman" w:cs="Times New Roman"/>
-          <w:color w:val="000000" w:themeColor="text1"/>
-          <w:sz w:val="24"/>
-          <w:szCs w:val="24"/>
-          <w:lang w:val="es-HN"/>
-        </w:rPr>
-        <w:t xml:space="preserve"> comercio electrónico y servicios de computación en la nube</w:t>
-      </w:r>
-      <w:r>
-        <w:rPr>
-          <w:rFonts w:ascii="Times New Roman" w:eastAsia="URWPalladioTOT-Reg" w:hAnsi="Times New Roman" w:cs="Times New Roman"/>
-          <w:color w:val="000000" w:themeColor="text1"/>
-          <w:sz w:val="24"/>
-          <w:szCs w:val="24"/>
-          <w:lang w:val="es-HN"/>
-        </w:rPr>
-        <w:t>.</w:t>
+        <w:t xml:space="preserve">Este informe tiene como primera intención exponer un poco sobre la estrategia de adquisiciones de la empresa Amazon.com, la cual se dedica al comercio electrónico y servicios de computación en la nube, esta se encuentra totalmente diversificada y catalogada en diferentes líneas de productos, dedicada a la venta al por menor siendo la más valiosa del mundo según el índice </w:t>
+      </w:r>
+      <w:proofErr w:type="spellStart"/>
+      <w:r>
+        <w:rPr>
+          <w:rFonts w:ascii="Times New Roman" w:eastAsia="URWPalladioTOT-Reg" w:hAnsi="Times New Roman" w:cs="Times New Roman"/>
+          <w:color w:val="000000" w:themeColor="text1"/>
+          <w:sz w:val="24"/>
+          <w:szCs w:val="24"/>
+          <w:lang w:val="es-HN"/>
+        </w:rPr>
+        <w:t>BrandZ</w:t>
+      </w:r>
+      <w:proofErr w:type="spellEnd"/>
+      <w:r>
+        <w:rPr>
+          <w:rFonts w:ascii="Times New Roman" w:eastAsia="URWPalladioTOT-Reg" w:hAnsi="Times New Roman" w:cs="Times New Roman"/>
+          <w:color w:val="000000" w:themeColor="text1"/>
+          <w:sz w:val="24"/>
+          <w:szCs w:val="24"/>
+          <w:lang w:val="es-HN"/>
+        </w:rPr>
+        <w:t>. </w:t>
       </w:r>
     </w:p>
     <w:p>
@@ -1972,6 +1924,104 @@
           <w:lang w:val="es-HN"/>
         </w:rPr>
       </w:pPr>
+      <w:r>
+        <w:rPr>
+          <w:rFonts w:ascii="Times New Roman" w:eastAsia="URWPalladioTOT-Reg" w:hAnsi="Times New Roman" w:cs="Times New Roman"/>
+          <w:color w:val="000000" w:themeColor="text1"/>
+          <w:sz w:val="24"/>
+          <w:szCs w:val="24"/>
+          <w:lang w:val="es-HN"/>
+        </w:rPr>
+        <w:t xml:space="preserve">Se dan a conocer las dos adquisiciones más grandes realizadas de esta gigante empresa, transacciones millonarias realizadas por la compra de la cadena de supermercados ecológicos </w:t>
+      </w:r>
+      <w:proofErr w:type="spellStart"/>
+      <w:r>
+        <w:rPr>
+          <w:rFonts w:ascii="Times New Roman" w:eastAsia="URWPalladioTOT-Reg" w:hAnsi="Times New Roman" w:cs="Times New Roman"/>
+          <w:color w:val="000000" w:themeColor="text1"/>
+          <w:sz w:val="24"/>
+          <w:szCs w:val="24"/>
+          <w:lang w:val="es-HN"/>
+        </w:rPr>
+        <w:t>Whole</w:t>
+      </w:r>
+      <w:proofErr w:type="spellEnd"/>
+      <w:r>
+        <w:rPr>
+          <w:rFonts w:ascii="Times New Roman" w:eastAsia="URWPalladioTOT-Reg" w:hAnsi="Times New Roman" w:cs="Times New Roman"/>
+          <w:color w:val="000000" w:themeColor="text1"/>
+          <w:sz w:val="24"/>
+          <w:szCs w:val="24"/>
+          <w:lang w:val="es-HN"/>
+        </w:rPr>
+        <w:t xml:space="preserve"> </w:t>
+      </w:r>
+      <w:proofErr w:type="spellStart"/>
+      <w:r>
+        <w:rPr>
+          <w:rFonts w:ascii="Times New Roman" w:eastAsia="URWPalladioTOT-Reg" w:hAnsi="Times New Roman" w:cs="Times New Roman"/>
+          <w:color w:val="000000" w:themeColor="text1"/>
+          <w:sz w:val="24"/>
+          <w:szCs w:val="24"/>
+          <w:lang w:val="es-HN"/>
+        </w:rPr>
+        <w:t>Foods</w:t>
+      </w:r>
+      <w:proofErr w:type="spellEnd"/>
+      <w:r>
+        <w:rPr>
+          <w:rFonts w:ascii="Times New Roman" w:eastAsia="URWPalladioTOT-Reg" w:hAnsi="Times New Roman" w:cs="Times New Roman"/>
+          <w:color w:val="000000" w:themeColor="text1"/>
+          <w:sz w:val="24"/>
+          <w:szCs w:val="24"/>
+          <w:lang w:val="es-HN"/>
+        </w:rPr>
+        <w:t xml:space="preserve"> </w:t>
+      </w:r>
+      <w:proofErr w:type="spellStart"/>
+      <w:r>
+        <w:rPr>
+          <w:rFonts w:ascii="Times New Roman" w:eastAsia="URWPalladioTOT-Reg" w:hAnsi="Times New Roman" w:cs="Times New Roman"/>
+          <w:color w:val="000000" w:themeColor="text1"/>
+          <w:sz w:val="24"/>
+          <w:szCs w:val="24"/>
+          <w:lang w:val="es-HN"/>
+        </w:rPr>
+        <w:t>Market</w:t>
+      </w:r>
+      <w:proofErr w:type="spellEnd"/>
+      <w:r>
+        <w:rPr>
+          <w:rFonts w:ascii="Times New Roman" w:eastAsia="URWPalladioTOT-Reg" w:hAnsi="Times New Roman" w:cs="Times New Roman"/>
+          <w:color w:val="000000" w:themeColor="text1"/>
+          <w:sz w:val="24"/>
+          <w:szCs w:val="24"/>
+          <w:lang w:val="es-HN"/>
+        </w:rPr>
+        <w:t xml:space="preserve"> en 2017 y el estudio cinematográfico Metro-</w:t>
+      </w:r>
+      <w:proofErr w:type="spellStart"/>
+      <w:r>
+        <w:rPr>
+          <w:rFonts w:ascii="Times New Roman" w:eastAsia="URWPalladioTOT-Reg" w:hAnsi="Times New Roman" w:cs="Times New Roman"/>
+          <w:color w:val="000000" w:themeColor="text1"/>
+          <w:sz w:val="24"/>
+          <w:szCs w:val="24"/>
+          <w:lang w:val="es-HN"/>
+        </w:rPr>
+        <w:t>Goldwyn</w:t>
+      </w:r>
+      <w:proofErr w:type="spellEnd"/>
+      <w:r>
+        <w:rPr>
+          <w:rFonts w:ascii="Times New Roman" w:eastAsia="URWPalladioTOT-Reg" w:hAnsi="Times New Roman" w:cs="Times New Roman"/>
+          <w:color w:val="000000" w:themeColor="text1"/>
+          <w:sz w:val="24"/>
+          <w:szCs w:val="24"/>
+          <w:lang w:val="es-HN"/>
+        </w:rPr>
+        <w:t>-Mayer en 2021. </w:t>
+      </w:r>
     </w:p>
     <w:p>
       <w:pPr>
@@ -2023,87 +2073,6 @@
     </w:p>
     <w:p>
       <w:pPr>
-        <w:spacing w:line="360" w:lineRule="auto"/>
-        <w:jc w:val="both"/>
-        <w:rPr>
-          <w:rStyle w:val="normaltextrun"/>
-          <w:rFonts w:ascii="Times New Roman" w:hAnsi="Times New Roman" w:cs="Times New Roman"/>
-          <w:b/>
-          <w:bCs/>
-          <w:color w:val="000000" w:themeColor="text1"/>
-          <w:sz w:val="24"/>
-          <w:szCs w:val="24"/>
-          <w:bdr w:val="none" w:sz="0" w:space="0" w:color="auto" w:frame="1"/>
-          <w:lang w:val="es-HN"/>
-        </w:rPr>
-      </w:pPr>
-      <w:r>
-        <w:rPr>
-          <w:rStyle w:val="normaltextrun"/>
-          <w:rFonts w:ascii="Times New Roman" w:hAnsi="Times New Roman" w:cs="Times New Roman"/>
-          <w:b/>
-          <w:bCs/>
-          <w:color w:val="000000" w:themeColor="text1"/>
-          <w:sz w:val="24"/>
-          <w:szCs w:val="24"/>
-          <w:bdr w:val="none" w:sz="0" w:space="0" w:color="auto" w:frame="1"/>
-          <w:lang w:val="es-HN"/>
-        </w:rPr>
-        <w:br w:type="page"/>
-      </w:r>
-    </w:p>
-    <w:p>
-      <w:pPr>
-        <w:pStyle w:val="Heading1"/>
-        <w:spacing w:line="360" w:lineRule="auto"/>
-        <w:jc w:val="center"/>
-        <w:rPr>
-          <w:rStyle w:val="normaltextrun"/>
-          <w:color w:val="000000" w:themeColor="text1"/>
-          <w:sz w:val="24"/>
-          <w:szCs w:val="24"/>
-          <w:shd w:val="clear" w:color="auto" w:fill="FFFFFF"/>
-        </w:rPr>
-      </w:pPr>
-      <w:bookmarkStart w:id="1" w:name="_Toc103972964"/>
-      <w:r>
-        <w:rPr>
-          <w:rStyle w:val="normaltextrun"/>
-          <w:color w:val="000000" w:themeColor="text1"/>
-          <w:sz w:val="24"/>
-          <w:szCs w:val="24"/>
-          <w:shd w:val="clear" w:color="auto" w:fill="FFFFFF"/>
-          <w:lang w:val="es-HN"/>
-        </w:rPr>
-        <w:lastRenderedPageBreak/>
-        <w:t>AMAZON.COM</w:t>
-      </w:r>
-      <w:bookmarkEnd w:id="1"/>
-      <w:r>
-        <w:rPr>
-          <w:rStyle w:val="normaltextrun"/>
-          <w:color w:val="000000" w:themeColor="text1"/>
-          <w:sz w:val="24"/>
-          <w:szCs w:val="24"/>
-          <w:shd w:val="clear" w:color="auto" w:fill="FFFFFF"/>
-          <w:lang w:val="es-HN"/>
-        </w:rPr>
-        <w:t> </w:t>
-      </w:r>
-    </w:p>
-    <w:p>
-      <w:pPr>
-        <w:pStyle w:val="paragraph"/>
-        <w:spacing w:before="0" w:beforeAutospacing="0" w:after="0" w:afterAutospacing="0" w:line="360" w:lineRule="auto"/>
-        <w:jc w:val="center"/>
-        <w:textAlignment w:val="baseline"/>
-        <w:rPr>
-          <w:lang w:val="es-HN"/>
-        </w:rPr>
-      </w:pPr>
-    </w:p>
-    <w:p>
-      <w:pPr>
         <w:autoSpaceDE w:val="0"/>
         <w:autoSpaceDN w:val="0"/>
         <w:adjustRightInd w:val="0"/>
@@ -2117,10 +2086,123 @@
           <w:lang w:val="es-HN"/>
         </w:rPr>
       </w:pPr>
-      <w:r>
+    </w:p>
+    <w:p>
+      <w:pPr>
+        <w:autoSpaceDE w:val="0"/>
+        <w:autoSpaceDN w:val="0"/>
+        <w:adjustRightInd w:val="0"/>
+        <w:spacing w:after="0" w:line="360" w:lineRule="auto"/>
+        <w:jc w:val="both"/>
+        <w:rPr>
+          <w:rFonts w:ascii="Times New Roman" w:eastAsia="URWPalladioTOT-Reg" w:hAnsi="Times New Roman" w:cs="Times New Roman"/>
+          <w:color w:val="000000" w:themeColor="text1"/>
+          <w:sz w:val="24"/>
+          <w:szCs w:val="24"/>
+          <w:lang w:val="es-HN"/>
+        </w:rPr>
+      </w:pPr>
+    </w:p>
+    <w:p>
+      <w:pPr>
+        <w:spacing w:line="360" w:lineRule="auto"/>
+        <w:jc w:val="both"/>
         <w:rPr>
           <w:rStyle w:val="normaltextrun"/>
           <w:rFonts w:ascii="Times New Roman" w:hAnsi="Times New Roman" w:cs="Times New Roman"/>
+          <w:b/>
+          <w:bCs/>
+          <w:color w:val="000000" w:themeColor="text1"/>
+          <w:sz w:val="24"/>
+          <w:szCs w:val="24"/>
+          <w:bdr w:val="none" w:sz="0" w:space="0" w:color="auto" w:frame="1"/>
+          <w:lang w:val="es-HN"/>
+        </w:rPr>
+      </w:pPr>
+      <w:r>
+        <w:rPr>
+          <w:rStyle w:val="normaltextrun"/>
+          <w:rFonts w:ascii="Times New Roman" w:hAnsi="Times New Roman" w:cs="Times New Roman"/>
+          <w:b/>
+          <w:bCs/>
+          <w:color w:val="000000" w:themeColor="text1"/>
+          <w:sz w:val="24"/>
+          <w:szCs w:val="24"/>
+          <w:bdr w:val="none" w:sz="0" w:space="0" w:color="auto" w:frame="1"/>
+          <w:lang w:val="es-HN"/>
+        </w:rPr>
+        <w:br w:type="page"/>
+      </w:r>
+    </w:p>
+    <w:p>
+      <w:pPr>
+        <w:pStyle w:val="Heading1"/>
+        <w:spacing w:line="360" w:lineRule="auto"/>
+        <w:jc w:val="center"/>
+        <w:rPr>
+          <w:rStyle w:val="normaltextrun"/>
+          <w:color w:val="000000" w:themeColor="text1"/>
+          <w:sz w:val="24"/>
+          <w:szCs w:val="24"/>
+          <w:shd w:val="clear" w:color="auto" w:fill="FFFFFF"/>
+          <w:lang w:val="es-HN"/>
+        </w:rPr>
+      </w:pPr>
+      <w:bookmarkStart w:id="1" w:name="_Toc103972964"/>
+      <w:r>
+        <w:rPr>
+          <w:rStyle w:val="normaltextrun"/>
+          <w:color w:val="000000" w:themeColor="text1"/>
+          <w:sz w:val="24"/>
+          <w:szCs w:val="24"/>
+          <w:shd w:val="clear" w:color="auto" w:fill="FFFFFF"/>
+          <w:lang w:val="es-HN"/>
+        </w:rPr>
+        <w:lastRenderedPageBreak/>
+        <w:t>AMAZON.COM</w:t>
+      </w:r>
+      <w:bookmarkEnd w:id="1"/>
+      <w:r>
+        <w:rPr>
+          <w:rStyle w:val="normaltextrun"/>
+          <w:color w:val="000000" w:themeColor="text1"/>
+          <w:sz w:val="24"/>
+          <w:szCs w:val="24"/>
+          <w:shd w:val="clear" w:color="auto" w:fill="FFFFFF"/>
+          <w:lang w:val="es-HN"/>
+        </w:rPr>
+        <w:t> </w:t>
+      </w:r>
+    </w:p>
+    <w:p>
+      <w:pPr>
+        <w:pStyle w:val="paragraph"/>
+        <w:spacing w:before="0" w:beforeAutospacing="0" w:after="0" w:afterAutospacing="0" w:line="360" w:lineRule="auto"/>
+        <w:jc w:val="center"/>
+        <w:textAlignment w:val="baseline"/>
+        <w:rPr>
+          <w:lang w:val="es-HN"/>
+        </w:rPr>
+      </w:pPr>
+    </w:p>
+    <w:p>
+      <w:pPr>
+        <w:autoSpaceDE w:val="0"/>
+        <w:autoSpaceDN w:val="0"/>
+        <w:adjustRightInd w:val="0"/>
+        <w:spacing w:after="0" w:line="360" w:lineRule="auto"/>
+        <w:jc w:val="both"/>
+        <w:rPr>
+          <w:rFonts w:ascii="Times New Roman" w:eastAsia="URWPalladioTOT-Reg" w:hAnsi="Times New Roman" w:cs="Times New Roman"/>
+          <w:color w:val="000000" w:themeColor="text1"/>
+          <w:sz w:val="24"/>
+          <w:szCs w:val="24"/>
+        </w:rPr>
+      </w:pPr>
+      <w:r>
+        <w:rPr>
+          <w:rStyle w:val="normaltextrun"/>
+          <w:rFonts w:ascii="Times New Roman" w:hAnsi="Times New Roman" w:cs="Times New Roman"/>
           <w:sz w:val="24"/>
           <w:szCs w:val="24"/>
           <w:lang w:val="es-SV"/>
@@ -2201,7 +2283,56 @@
           <w:szCs w:val="24"/>
           <w:lang w:val="es-HN"/>
         </w:rPr>
-        <w:t xml:space="preserve"> la Z»). Es una de las primeras grandes compañías en vender bienes a través de Internet. Amazon también posee Alexa Internet, a9.com, Shop bop, Internet Movie Database (IMDb), MGM Holdings, Zappos.com, DPreview.com y Twitch. </w:t>
+        <w:t xml:space="preserve"> la Z»). Es una de las primeras grandes compañías en vender bienes a través de Internet. </w:t>
+      </w:r>
+      <w:r>
+        <w:rPr>
+          <w:rFonts w:ascii="Times New Roman" w:eastAsia="URWPalladioTOT-Reg" w:hAnsi="Times New Roman" w:cs="Times New Roman"/>
+          <w:color w:val="000000" w:themeColor="text1"/>
+          <w:sz w:val="24"/>
+          <w:szCs w:val="24"/>
+        </w:rPr>
+        <w:t xml:space="preserve">Amazon </w:t>
+      </w:r>
+      <w:proofErr w:type="spellStart"/>
+      <w:r>
+        <w:rPr>
+          <w:rFonts w:ascii="Times New Roman" w:eastAsia="URWPalladioTOT-Reg" w:hAnsi="Times New Roman" w:cs="Times New Roman"/>
+          <w:color w:val="000000" w:themeColor="text1"/>
+          <w:sz w:val="24"/>
+          <w:szCs w:val="24"/>
+        </w:rPr>
+        <w:t>también</w:t>
+      </w:r>
+      <w:proofErr w:type="spellEnd"/>
+      <w:r>
+        <w:rPr>
+          <w:rFonts w:ascii="Times New Roman" w:eastAsia="URWPalladioTOT-Reg" w:hAnsi="Times New Roman" w:cs="Times New Roman"/>
+          <w:color w:val="000000" w:themeColor="text1"/>
+          <w:sz w:val="24"/>
+          <w:szCs w:val="24"/>
+        </w:rPr>
+        <w:t xml:space="preserve"> </w:t>
+      </w:r>
+      <w:proofErr w:type="spellStart"/>
+      <w:r>
+        <w:rPr>
+          <w:rFonts w:ascii="Times New Roman" w:eastAsia="URWPalladioTOT-Reg" w:hAnsi="Times New Roman" w:cs="Times New Roman"/>
+          <w:color w:val="000000" w:themeColor="text1"/>
+          <w:sz w:val="24"/>
+          <w:szCs w:val="24"/>
+        </w:rPr>
+        <w:t>posee</w:t>
+      </w:r>
+      <w:proofErr w:type="spellEnd"/>
+      <w:r>
+        <w:rPr>
+          <w:rFonts w:ascii="Times New Roman" w:eastAsia="URWPalladioTOT-Reg" w:hAnsi="Times New Roman" w:cs="Times New Roman"/>
+          <w:color w:val="000000" w:themeColor="text1"/>
+          <w:sz w:val="24"/>
+          <w:szCs w:val="24"/>
+        </w:rPr>
+        <w:t xml:space="preserve"> Alexa Internet, a9.com, Shop bop, Internet Movie Database (IMDb), MGM Holdings, Zappos.com, DPreview.com y Twitch. </w:t>
       </w:r>
     </w:p>
     <w:p>
@@ -4069,7 +4200,7 @@
           <w:lang w:val="es-HN"/>
         </w:rPr>
         <w:lastRenderedPageBreak/>
-        <w:t> El 15 de mayo de 2017, Amazon cumple dos décadas desde que empezó a cotizar en el Nasdaq. El valor bursátil de Amazon está próximo a los 460.000 millones de dólares, lo que le coloca como la cuarta más grande del índice S&amp;P 500 entre Microsoft y Facebook.  </w:t>
+        <w:t>El 15 de mayo de 2017, Amazon cumple dos décadas desde que empezó a cotizar en el Nasdaq. El valor bursátil de Amazon está próximo a los 460.000 millones de dólares, lo que le coloca como la cuarta más grande del índice S&amp;P 500 entre Microsoft y Facebook.  </w:t>
       </w:r>
     </w:p>
     <w:p>
@@ -5040,10 +5171,14 @@
         <w:spacing w:before="0" w:beforeAutospacing="0" w:after="0" w:afterAutospacing="0" w:line="360" w:lineRule="auto"/>
         <w:jc w:val="both"/>
         <w:textAlignment w:val="baseline"/>
+        <w:rPr>
+          <w:lang w:val="es-HN"/>
+        </w:rPr>
       </w:pPr>
       <w:r>
         <w:rPr>
           <w:rStyle w:val="eop"/>
+          <w:lang w:val="es-HN"/>
         </w:rPr>
         <w:t> </w:t>
       </w:r>
@@ -5093,6 +5228,7 @@
         <w:textAlignment w:val="baseline"/>
         <w:rPr>
           <w:rStyle w:val="eop"/>
+          <w:lang w:val="es-HN"/>
         </w:rPr>
       </w:pPr>
       <w:r>
@@ -5118,6 +5254,7 @@
       <w:r>
         <w:rPr>
           <w:rStyle w:val="eop"/>
+          <w:lang w:val="es-HN"/>
         </w:rPr>
         <w:t> </w:t>
       </w:r>
@@ -5128,6 +5265,9 @@
         <w:spacing w:before="0" w:beforeAutospacing="0" w:after="0" w:afterAutospacing="0" w:line="360" w:lineRule="auto"/>
         <w:jc w:val="both"/>
         <w:textAlignment w:val="baseline"/>
+        <w:rPr>
+          <w:lang w:val="es-HN"/>
+        </w:rPr>
       </w:pPr>
     </w:p>
     <w:p>
@@ -5206,10 +5346,14 @@
         <w:spacing w:before="0" w:beforeAutospacing="0" w:after="0" w:afterAutospacing="0" w:line="360" w:lineRule="auto"/>
         <w:jc w:val="both"/>
         <w:textAlignment w:val="baseline"/>
+        <w:rPr>
+          <w:lang w:val="es-HN"/>
+        </w:rPr>
       </w:pPr>
       <w:r>
         <w:rPr>
           <w:rStyle w:val="eop"/>
+          <w:lang w:val="es-HN"/>
         </w:rPr>
         <w:t> </w:t>
       </w:r>
@@ -5371,6 +5515,7 @@
         <w:textAlignment w:val="baseline"/>
         <w:rPr>
           <w:rStyle w:val="eop"/>
+          <w:lang w:val="es-HN"/>
         </w:rPr>
       </w:pPr>
       <w:r>
@@ -5385,6 +5530,7 @@
       <w:r>
         <w:rPr>
           <w:rStyle w:val="eop"/>
+          <w:lang w:val="es-HN"/>
         </w:rPr>
         <w:t> </w:t>
       </w:r>
@@ -5395,6 +5541,9 @@
         <w:spacing w:before="0" w:beforeAutospacing="0" w:after="0" w:afterAutospacing="0" w:line="360" w:lineRule="auto"/>
         <w:jc w:val="both"/>
         <w:textAlignment w:val="baseline"/>
+        <w:rPr>
+          <w:lang w:val="es-HN"/>
+        </w:rPr>
       </w:pPr>
     </w:p>
     <w:p>
@@ -5847,6 +5996,7 @@
           <w:sz w:val="24"/>
           <w:szCs w:val="24"/>
           <w:shd w:val="clear" w:color="auto" w:fill="FFFFFF"/>
+          <w:lang w:val="es-HN"/>
         </w:rPr>
       </w:pPr>
       <w:bookmarkStart w:id="6" w:name="_Toc103972969"/>
@@ -6309,7 +6459,37 @@
           <w:rStyle w:val="normaltextrun"/>
           <w:lang w:val="es-419"/>
         </w:rPr>
-        <w:t>. Las acciones de Amazon subieron $ 32 y cambiaron a media mañana. Hay 478 millones de acciones en circulación, por lo que la capitalización de mercado de Amazon se ha apreciado en alrededor de $ 15,6 mil millones en la actualidad.  </w:t>
+        <w:t>. Las acciones de Amazon subieron $ 32 y cambiaron a media mañana. Hay 478 millones de acciones en circulación, por lo que la capitalización de mercado de Amazon se ha apreciado en alrededor de $ 15,6 mil millones en la actualidad. </w:t>
+      </w:r>
+      <w:r>
+        <w:rPr>
+          <w:rStyle w:val="normaltextrun"/>
+          <w:lang w:val="es-419"/>
+        </w:rPr>
+        <w:t>(</w:t>
+      </w:r>
+      <w:r>
+        <w:rPr>
+          <w:rStyle w:val="normaltextrun"/>
+          <w:i/>
+          <w:iCs/>
+          <w:lang w:val="es-419"/>
+        </w:rPr>
+        <w:t>ver anexo #2</w:t>
+      </w:r>
+      <w:r>
+        <w:rPr>
+          <w:rStyle w:val="normaltextrun"/>
+          <w:lang w:val="es-419"/>
+        </w:rPr>
+        <w:t>)</w:t>
+      </w:r>
+      <w:r>
+        <w:rPr>
+          <w:rStyle w:val="normaltextrun"/>
+          <w:lang w:val="es-419"/>
+        </w:rPr>
+        <w:t> </w:t>
       </w:r>
     </w:p>
     <w:p>
@@ -6777,17 +6957,15 @@
         <w:jc w:val="both"/>
         <w:rPr>
           <w:rFonts w:ascii="Times New Roman" w:eastAsia="URWPalladioTOT-Reg" w:hAnsi="Times New Roman" w:cs="Times New Roman"/>
-          <w:b/>
-          <w:bCs/>
-          <w:color w:val="000000" w:themeColor="text1"/>
-          <w:sz w:val="24"/>
-          <w:szCs w:val="24"/>
-          <w:lang w:val="es-HN"/>
-        </w:rPr>
-      </w:pPr>
-      <w:r>
-        <w:rPr>
-          <w:rStyle w:val="paragraph"/>
+          <w:noProof/>
+          <w:color w:val="000000" w:themeColor="text1"/>
+          <w:sz w:val="24"/>
+          <w:szCs w:val="24"/>
+          <w:lang w:val="es-HN"/>
+        </w:rPr>
+      </w:pPr>
+      <w:r>
+        <w:rPr>
           <w:rFonts w:ascii="Times New Roman" w:hAnsi="Times New Roman" w:cs="Times New Roman"/>
           <w:b/>
           <w:bCs/>
@@ -6860,8 +7038,100 @@
         <w:t xml:space="preserve"> </w:t>
       </w:r>
     </w:p>
+    <w:p>
+      <w:pPr>
+        <w:autoSpaceDE w:val="0"/>
+        <w:autoSpaceDN w:val="0"/>
+        <w:adjustRightInd w:val="0"/>
+        <w:spacing w:after="0" w:line="360" w:lineRule="auto"/>
+        <w:jc w:val="both"/>
+        <w:rPr>
+          <w:rFonts w:ascii="Times New Roman" w:eastAsia="URWPalladioTOT-Reg" w:hAnsi="Times New Roman" w:cs="Times New Roman"/>
+          <w:noProof/>
+          <w:color w:val="000000" w:themeColor="text1"/>
+          <w:sz w:val="24"/>
+          <w:szCs w:val="24"/>
+          <w:lang w:val="es-HN"/>
+        </w:rPr>
+      </w:pPr>
+      <w:r>
+        <w:rPr>
+          <w:rFonts w:ascii="Times New Roman" w:eastAsia="URWPalladioTOT-Reg" w:hAnsi="Times New Roman" w:cs="Times New Roman"/>
+          <w:noProof/>
+          <w:color w:val="000000" w:themeColor="text1"/>
+          <w:sz w:val="24"/>
+          <w:szCs w:val="24"/>
+          <w:lang w:val="es-HN"/>
+        </w:rPr>
+        <w:t>Anexo #2 – Yahoo! Finace Junio 15-19, 2017</w:t>
+      </w:r>
+    </w:p>
+    <w:p>
+      <w:pPr>
+        <w:autoSpaceDE w:val="0"/>
+        <w:autoSpaceDN w:val="0"/>
+        <w:adjustRightInd w:val="0"/>
+        <w:spacing w:after="0" w:line="360" w:lineRule="auto"/>
+        <w:jc w:val="both"/>
+        <w:rPr>
+          <w:rFonts w:ascii="Times New Roman" w:eastAsia="URWPalladioTOT-Reg" w:hAnsi="Times New Roman" w:cs="Times New Roman"/>
+          <w:b/>
+          <w:bCs/>
+          <w:color w:val="000000" w:themeColor="text1"/>
+          <w:sz w:val="24"/>
+          <w:szCs w:val="24"/>
+          <w:lang w:val="es-HN"/>
+        </w:rPr>
+      </w:pPr>
+      <w:r>
+        <w:rPr>
+          <w:rFonts w:ascii="Times New Roman" w:eastAsia="URWPalladioTOT-Reg" w:hAnsi="Times New Roman" w:cs="Times New Roman"/>
+          <w:b/>
+          <w:bCs/>
+          <w:color w:val="000000" w:themeColor="text1"/>
+          <w:sz w:val="24"/>
+          <w:szCs w:val="24"/>
+          <w:lang w:val="es-HN"/>
+        </w:rPr>
+        <w:drawing>
+          <wp:inline distT="0" distB="0" distL="0" distR="0" wp14:anchorId="6F6F658D" wp14:editId="55E1E660">
+            <wp:extent cx="5943600" cy="1645920"/>
+            <wp:effectExtent l="0" t="0" r="0" b="0"/>
+            <wp:docPr id="2" name="Picture 2" descr="A picture containing text&#10;&#10;Description automatically generated"/>
+            <wp:cNvGraphicFramePr>
+              <a:graphicFrameLocks xmlns:a="http://schemas.openxmlformats.org/drawingml/2006/main" noChangeAspect="1"/>
+            </wp:cNvGraphicFramePr>
+            <a:graphic xmlns:a="http://schemas.openxmlformats.org/drawingml/2006/main">
+              <a:graphicData uri="http://schemas.openxmlformats.org/drawingml/2006/picture">
+                <pic:pic xmlns:pic="http://schemas.openxmlformats.org/drawingml/2006/picture">
+                  <pic:nvPicPr>
+                    <pic:cNvPr id="2" name="Picture 2" descr="A picture containing text&#10;&#10;Description automatically generated"/>
+                    <pic:cNvPicPr/>
+                  </pic:nvPicPr>
+                  <pic:blipFill>
+                    <a:blip r:embed="rId13"/>
+                    <a:stretch>
+                      <a:fillRect/>
+                    </a:stretch>
+                  </pic:blipFill>
+                  <pic:spPr>
+                    <a:xfrm>
+                      <a:off x="0" y="0"/>
+                      <a:ext cx="5943600" cy="1645920"/>
+                    </a:xfrm>
+                    <a:prstGeom prst="rect">
+                      <a:avLst/>
+                    </a:prstGeom>
+                  </pic:spPr>
+                </pic:pic>
+              </a:graphicData>
+            </a:graphic>
+          </wp:inline>
+        </w:drawing>
+      </w:r>
+    </w:p>
     <w:sectPr>
-      <w:footerReference w:type="default" r:id="rId13"/>
+      <w:footerReference w:type="default" r:id="rId14"/>
       <w:pgSz w:w="12240" w:h="15840"/>
       <w:pgMar w:top="1440" w:right="1440" w:bottom="1440" w:left="1440" w:header="720" w:footer="720" w:gutter="0"/>
       <w:cols w:space="720"/>
@@ -7030,7 +7300,7 @@
         <v:path o:extrusionok="f" gradientshapeok="t" o:connecttype="rect"/>
         <o:lock v:ext="edit" aspectratio="t"/>
       </v:shapetype>
-      <v:shape id="_x0000_i1288" type="#_x0000_t75" style="width:384.15pt;height:384.15pt" o:bullet="t">
+      <v:shape id="_x0000_i1314" type="#_x0000_t75" style="width:384.5pt;height:384.5pt" o:bullet="t">
         <v:imagedata r:id="rId1" o:title="libro-de-lectura"/>
       </v:shape>
     </w:pict>

</xml_diff>